<commit_message>
se agregan relaciones URM y modifican las migraciones
</commit_message>
<xml_diff>
--- a/intento de llaves foraneas.docx
+++ b/intento de llaves foraneas.docx
@@ -39,48 +39,6 @@
                 <pic:pic xmlns:pic="http://schemas.openxmlformats.org/drawingml/2006/picture">
                   <pic:nvPicPr>
                     <pic:cNvPr id="1" name="Imagen 1" descr="Captura de pantalla de computadora&#10;&#10;Descripción generada automáticamente"/>
-                    <pic:cNvPicPr/>
-                  </pic:nvPicPr>
-                  <pic:blipFill>
-                    <a:blip r:embed="rId4"/>
-                    <a:stretch>
-                      <a:fillRect/>
-                    </a:stretch>
-                  </pic:blipFill>
-                  <pic:spPr>
-                    <a:xfrm>
-                      <a:off x="0" y="0"/>
-                      <a:ext cx="5612130" cy="3367405"/>
-                    </a:xfrm>
-                    <a:prstGeom prst="rect">
-                      <a:avLst/>
-                    </a:prstGeom>
-                  </pic:spPr>
-                </pic:pic>
-              </a:graphicData>
-            </a:graphic>
-          </wp:inline>
-        </w:drawing>
-      </w:r>
-    </w:p>
-    <w:p>
-      <w:r>
-        <w:rPr>
-          <w:noProof/>
-        </w:rPr>
-        <w:drawing>
-          <wp:inline distT="0" distB="0" distL="0" distR="0" wp14:anchorId="70FCE916" wp14:editId="7866EEAC">
-            <wp:extent cx="5612130" cy="3367405"/>
-            <wp:effectExtent l="0" t="0" r="7620" b="4445"/>
-            <wp:docPr id="2" name="Imagen 2" descr="Captura de pantalla de computadora&#10;&#10;Descripción generada automáticamente"/>
-            <wp:cNvGraphicFramePr>
-              <a:graphicFrameLocks xmlns:a="http://schemas.openxmlformats.org/drawingml/2006/main" noChangeAspect="1"/>
-            </wp:cNvGraphicFramePr>
-            <a:graphic xmlns:a="http://schemas.openxmlformats.org/drawingml/2006/main">
-              <a:graphicData uri="http://schemas.openxmlformats.org/drawingml/2006/picture">
-                <pic:pic xmlns:pic="http://schemas.openxmlformats.org/drawingml/2006/picture">
-                  <pic:nvPicPr>
-                    <pic:cNvPr id="2" name="Imagen 2" descr="Captura de pantalla de computadora&#10;&#10;Descripción generada automáticamente"/>
                     <pic:cNvPicPr/>
                   </pic:nvPicPr>
                   <pic:blipFill>
@@ -110,12 +68,11 @@
         <w:rPr>
           <w:noProof/>
         </w:rPr>
-        <w:lastRenderedPageBreak/>
         <w:drawing>
-          <wp:inline distT="0" distB="0" distL="0" distR="0" wp14:anchorId="7E6CB173" wp14:editId="79711CCC">
+          <wp:inline distT="0" distB="0" distL="0" distR="0" wp14:anchorId="70FCE916" wp14:editId="7866EEAC">
             <wp:extent cx="5612130" cy="3367405"/>
             <wp:effectExtent l="0" t="0" r="7620" b="4445"/>
-            <wp:docPr id="3" name="Imagen 3" descr="Captura de pantalla de computadora&#10;&#10;Descripción generada automáticamente"/>
+            <wp:docPr id="2" name="Imagen 2" descr="Captura de pantalla de computadora&#10;&#10;Descripción generada automáticamente"/>
             <wp:cNvGraphicFramePr>
               <a:graphicFrameLocks xmlns:a="http://schemas.openxmlformats.org/drawingml/2006/main" noChangeAspect="1"/>
             </wp:cNvGraphicFramePr>
@@ -123,7 +80,7 @@
               <a:graphicData uri="http://schemas.openxmlformats.org/drawingml/2006/picture">
                 <pic:pic xmlns:pic="http://schemas.openxmlformats.org/drawingml/2006/picture">
                   <pic:nvPicPr>
-                    <pic:cNvPr id="3" name="Imagen 3" descr="Captura de pantalla de computadora&#10;&#10;Descripción generada automáticamente"/>
+                    <pic:cNvPr id="2" name="Imagen 2" descr="Captura de pantalla de computadora&#10;&#10;Descripción generada automáticamente"/>
                     <pic:cNvPicPr/>
                   </pic:nvPicPr>
                   <pic:blipFill>
@@ -153,6 +110,49 @@
         <w:rPr>
           <w:noProof/>
         </w:rPr>
+        <w:lastRenderedPageBreak/>
+        <w:drawing>
+          <wp:inline distT="0" distB="0" distL="0" distR="0" wp14:anchorId="7E6CB173" wp14:editId="79711CCC">
+            <wp:extent cx="5612130" cy="3367405"/>
+            <wp:effectExtent l="0" t="0" r="7620" b="4445"/>
+            <wp:docPr id="3" name="Imagen 3" descr="Captura de pantalla de computadora&#10;&#10;Descripción generada automáticamente"/>
+            <wp:cNvGraphicFramePr>
+              <a:graphicFrameLocks xmlns:a="http://schemas.openxmlformats.org/drawingml/2006/main" noChangeAspect="1"/>
+            </wp:cNvGraphicFramePr>
+            <a:graphic xmlns:a="http://schemas.openxmlformats.org/drawingml/2006/main">
+              <a:graphicData uri="http://schemas.openxmlformats.org/drawingml/2006/picture">
+                <pic:pic xmlns:pic="http://schemas.openxmlformats.org/drawingml/2006/picture">
+                  <pic:nvPicPr>
+                    <pic:cNvPr id="3" name="Imagen 3" descr="Captura de pantalla de computadora&#10;&#10;Descripción generada automáticamente"/>
+                    <pic:cNvPicPr/>
+                  </pic:nvPicPr>
+                  <pic:blipFill>
+                    <a:blip r:embed="rId7"/>
+                    <a:stretch>
+                      <a:fillRect/>
+                    </a:stretch>
+                  </pic:blipFill>
+                  <pic:spPr>
+                    <a:xfrm>
+                      <a:off x="0" y="0"/>
+                      <a:ext cx="5612130" cy="3367405"/>
+                    </a:xfrm>
+                    <a:prstGeom prst="rect">
+                      <a:avLst/>
+                    </a:prstGeom>
+                  </pic:spPr>
+                </pic:pic>
+              </a:graphicData>
+            </a:graphic>
+          </wp:inline>
+        </w:drawing>
+      </w:r>
+    </w:p>
+    <w:p>
+      <w:r>
+        <w:rPr>
+          <w:noProof/>
+        </w:rPr>
         <w:drawing>
           <wp:inline distT="0" distB="0" distL="0" distR="0" wp14:anchorId="2D7BBE66" wp14:editId="29B83B2C">
             <wp:extent cx="5612130" cy="3367405"/>
@@ -169,7 +169,207 @@
                     <pic:cNvPicPr/>
                   </pic:nvPicPr>
                   <pic:blipFill>
-                    <a:blip r:embed="rId7"/>
+                    <a:blip r:embed="rId8"/>
+                    <a:stretch>
+                      <a:fillRect/>
+                    </a:stretch>
+                  </pic:blipFill>
+                  <pic:spPr>
+                    <a:xfrm>
+                      <a:off x="0" y="0"/>
+                      <a:ext cx="5612130" cy="3367405"/>
+                    </a:xfrm>
+                    <a:prstGeom prst="rect">
+                      <a:avLst/>
+                    </a:prstGeom>
+                  </pic:spPr>
+                </pic:pic>
+              </a:graphicData>
+            </a:graphic>
+          </wp:inline>
+        </w:drawing>
+      </w:r>
+    </w:p>
+    <w:p>
+      <w:pPr>
+        <w:rPr>
+          <w:b/>
+          <w:bCs/>
+          <w:sz w:val="40"/>
+          <w:szCs w:val="40"/>
+          <w:u w:val="single"/>
+        </w:rPr>
+      </w:pPr>
+      <w:r>
+        <w:rPr>
+          <w:b/>
+          <w:bCs/>
+          <w:sz w:val="40"/>
+          <w:szCs w:val="40"/>
+          <w:u w:val="single"/>
+        </w:rPr>
+        <w:t>LUNES 9 DE MAYO</w:t>
+      </w:r>
+    </w:p>
+    <w:p>
+      <w:pPr>
+        <w:rPr>
+          <w:b/>
+          <w:bCs/>
+          <w:sz w:val="40"/>
+          <w:szCs w:val="40"/>
+          <w:u w:val="single"/>
+        </w:rPr>
+      </w:pPr>
+      <w:r>
+        <w:rPr>
+          <w:noProof/>
+        </w:rPr>
+        <w:lastRenderedPageBreak/>
+        <w:drawing>
+          <wp:inline distT="0" distB="0" distL="0" distR="0" wp14:anchorId="30BFE289" wp14:editId="648184F7">
+            <wp:extent cx="5612130" cy="3367405"/>
+            <wp:effectExtent l="0" t="0" r="7620" b="4445"/>
+            <wp:docPr id="7" name="Imagen 7" descr="Captura de pantalla de computadora&#10;&#10;Descripción generada automáticamente"/>
+            <wp:cNvGraphicFramePr>
+              <a:graphicFrameLocks xmlns:a="http://schemas.openxmlformats.org/drawingml/2006/main" noChangeAspect="1"/>
+            </wp:cNvGraphicFramePr>
+            <a:graphic xmlns:a="http://schemas.openxmlformats.org/drawingml/2006/main">
+              <a:graphicData uri="http://schemas.openxmlformats.org/drawingml/2006/picture">
+                <pic:pic xmlns:pic="http://schemas.openxmlformats.org/drawingml/2006/picture">
+                  <pic:nvPicPr>
+                    <pic:cNvPr id="7" name="Imagen 7" descr="Captura de pantalla de computadora&#10;&#10;Descripción generada automáticamente"/>
+                    <pic:cNvPicPr/>
+                  </pic:nvPicPr>
+                  <pic:blipFill>
+                    <a:blip r:embed="rId9"/>
+                    <a:stretch>
+                      <a:fillRect/>
+                    </a:stretch>
+                  </pic:blipFill>
+                  <pic:spPr>
+                    <a:xfrm>
+                      <a:off x="0" y="0"/>
+                      <a:ext cx="5612130" cy="3367405"/>
+                    </a:xfrm>
+                    <a:prstGeom prst="rect">
+                      <a:avLst/>
+                    </a:prstGeom>
+                  </pic:spPr>
+                </pic:pic>
+              </a:graphicData>
+            </a:graphic>
+          </wp:inline>
+        </w:drawing>
+      </w:r>
+    </w:p>
+    <w:p>
+      <w:r>
+        <w:rPr>
+          <w:noProof/>
+        </w:rPr>
+        <w:drawing>
+          <wp:inline distT="0" distB="0" distL="0" distR="0" wp14:anchorId="7661BEF1" wp14:editId="0D9A5270">
+            <wp:extent cx="5612130" cy="3367405"/>
+            <wp:effectExtent l="0" t="0" r="7620" b="4445"/>
+            <wp:docPr id="5" name="Imagen 5" descr="Captura de pantalla de computadora&#10;&#10;Descripción generada automáticamente"/>
+            <wp:cNvGraphicFramePr>
+              <a:graphicFrameLocks xmlns:a="http://schemas.openxmlformats.org/drawingml/2006/main" noChangeAspect="1"/>
+            </wp:cNvGraphicFramePr>
+            <a:graphic xmlns:a="http://schemas.openxmlformats.org/drawingml/2006/main">
+              <a:graphicData uri="http://schemas.openxmlformats.org/drawingml/2006/picture">
+                <pic:pic xmlns:pic="http://schemas.openxmlformats.org/drawingml/2006/picture">
+                  <pic:nvPicPr>
+                    <pic:cNvPr id="5" name="Imagen 5" descr="Captura de pantalla de computadora&#10;&#10;Descripción generada automáticamente"/>
+                    <pic:cNvPicPr/>
+                  </pic:nvPicPr>
+                  <pic:blipFill>
+                    <a:blip r:embed="rId10"/>
+                    <a:stretch>
+                      <a:fillRect/>
+                    </a:stretch>
+                  </pic:blipFill>
+                  <pic:spPr>
+                    <a:xfrm>
+                      <a:off x="0" y="0"/>
+                      <a:ext cx="5612130" cy="3367405"/>
+                    </a:xfrm>
+                    <a:prstGeom prst="rect">
+                      <a:avLst/>
+                    </a:prstGeom>
+                  </pic:spPr>
+                </pic:pic>
+              </a:graphicData>
+            </a:graphic>
+          </wp:inline>
+        </w:drawing>
+      </w:r>
+    </w:p>
+    <w:p>
+      <w:r>
+        <w:rPr>
+          <w:noProof/>
+        </w:rPr>
+        <w:lastRenderedPageBreak/>
+        <w:drawing>
+          <wp:inline distT="0" distB="0" distL="0" distR="0" wp14:anchorId="35803809" wp14:editId="31DB54C5">
+            <wp:extent cx="5612130" cy="3367405"/>
+            <wp:effectExtent l="0" t="0" r="7620" b="4445"/>
+            <wp:docPr id="6" name="Imagen 6" descr="Captura de pantalla de computadora&#10;&#10;Descripción generada automáticamente"/>
+            <wp:cNvGraphicFramePr>
+              <a:graphicFrameLocks xmlns:a="http://schemas.openxmlformats.org/drawingml/2006/main" noChangeAspect="1"/>
+            </wp:cNvGraphicFramePr>
+            <a:graphic xmlns:a="http://schemas.openxmlformats.org/drawingml/2006/main">
+              <a:graphicData uri="http://schemas.openxmlformats.org/drawingml/2006/picture">
+                <pic:pic xmlns:pic="http://schemas.openxmlformats.org/drawingml/2006/picture">
+                  <pic:nvPicPr>
+                    <pic:cNvPr id="6" name="Imagen 6" descr="Captura de pantalla de computadora&#10;&#10;Descripción generada automáticamente"/>
+                    <pic:cNvPicPr/>
+                  </pic:nvPicPr>
+                  <pic:blipFill>
+                    <a:blip r:embed="rId11"/>
+                    <a:stretch>
+                      <a:fillRect/>
+                    </a:stretch>
+                  </pic:blipFill>
+                  <pic:spPr>
+                    <a:xfrm>
+                      <a:off x="0" y="0"/>
+                      <a:ext cx="5612130" cy="3367405"/>
+                    </a:xfrm>
+                    <a:prstGeom prst="rect">
+                      <a:avLst/>
+                    </a:prstGeom>
+                  </pic:spPr>
+                </pic:pic>
+              </a:graphicData>
+            </a:graphic>
+          </wp:inline>
+        </w:drawing>
+      </w:r>
+    </w:p>
+    <w:p>
+      <w:r>
+        <w:rPr>
+          <w:noProof/>
+        </w:rPr>
+        <w:drawing>
+          <wp:inline distT="0" distB="0" distL="0" distR="0" wp14:anchorId="7CE2F434" wp14:editId="2CB62544">
+            <wp:extent cx="5612130" cy="3367405"/>
+            <wp:effectExtent l="0" t="0" r="7620" b="4445"/>
+            <wp:docPr id="8" name="Imagen 8" descr="Captura de pantalla de computadora&#10;&#10;Descripción generada automáticamente"/>
+            <wp:cNvGraphicFramePr>
+              <a:graphicFrameLocks xmlns:a="http://schemas.openxmlformats.org/drawingml/2006/main" noChangeAspect="1"/>
+            </wp:cNvGraphicFramePr>
+            <a:graphic xmlns:a="http://schemas.openxmlformats.org/drawingml/2006/main">
+              <a:graphicData uri="http://schemas.openxmlformats.org/drawingml/2006/picture">
+                <pic:pic xmlns:pic="http://schemas.openxmlformats.org/drawingml/2006/picture">
+                  <pic:nvPicPr>
+                    <pic:cNvPr id="8" name="Imagen 8" descr="Captura de pantalla de computadora&#10;&#10;Descripción generada automáticamente"/>
+                    <pic:cNvPicPr/>
+                  </pic:nvPicPr>
+                  <pic:blipFill>
+                    <a:blip r:embed="rId12"/>
                     <a:stretch>
                       <a:fillRect/>
                     </a:stretch>
@@ -923,4 +1123,16 @@
     </a:ext>
   </a:extLst>
 </a:theme>
+</file>
+
+<file path=customXml/item1.xml><?xml version="1.0" encoding="utf-8"?>
+<b:Sources xmlns:b="http://schemas.openxmlformats.org/officeDocument/2006/bibliography" xmlns="http://schemas.openxmlformats.org/officeDocument/2006/bibliography" SelectedStyle="\APASixthEditionOfficeOnline.xsl" StyleName="APA" Version="6"/>
+</file>
+
+<file path=customXml/itemProps1.xml><?xml version="1.0" encoding="utf-8"?>
+<ds:datastoreItem xmlns:ds="http://schemas.openxmlformats.org/officeDocument/2006/customXml" ds:itemID="{DBA23487-18A6-4AC1-96A2-9CE85A33659F}">
+  <ds:schemaRefs>
+    <ds:schemaRef ds:uri="http://schemas.openxmlformats.org/officeDocument/2006/bibliography"/>
+  </ds:schemaRefs>
+</ds:datastoreItem>
 </file>
</xml_diff>